<commit_message>
Updated server test spec
</commit_message>
<xml_diff>
--- a/DOCS/Drafts/Server Test Spec.docx
+++ b/DOCS/Drafts/Server Test Spec.docx
@@ -35,13 +35,8 @@
             <w:tcW w:w="1989" w:type="dxa"/>
           </w:tcPr>
           <w:p>
-            <w:proofErr w:type="spellStart"/>
-            <w:r>
-              <w:t>Req</w:t>
-            </w:r>
-            <w:proofErr w:type="spellEnd"/>
-            <w:r>
-              <w:t xml:space="preserve"> being tested</w:t>
+            <w:r>
+              <w:t>Req being tested</w:t>
             </w:r>
           </w:p>
         </w:tc>
@@ -96,13 +91,7 @@
           </w:tcPr>
           <w:p>
             <w:r>
-              <w:t>SE-</w:t>
-            </w:r>
-            <w:r>
-              <w:t>05-TEST</w:t>
-            </w:r>
-            <w:r>
-              <w:t>-001</w:t>
+              <w:t>SE-05-TEST-001</w:t>
             </w:r>
           </w:p>
         </w:tc>
@@ -112,10 +101,7 @@
           </w:tcPr>
           <w:p>
             <w:r>
-              <w:t>FR</w:t>
-            </w:r>
-            <w:r>
-              <w:t>9</w:t>
+              <w:t>FR9</w:t>
             </w:r>
           </w:p>
         </w:tc>
@@ -125,7 +111,7 @@
           </w:tcPr>
           <w:p>
             <w:r>
-              <w:t>Check that the system can delete previous tours.</w:t>
+              <w:t>Check that the user can delete their tours.</w:t>
             </w:r>
           </w:p>
         </w:tc>
@@ -135,27 +121,27 @@
           </w:tcPr>
           <w:p>
             <w:r>
-              <w:t>Delete the last recorded tour.</w:t>
-            </w:r>
-          </w:p>
-        </w:tc>
-        <w:tc>
-          <w:tcPr>
-            <w:tcW w:w="2177" w:type="dxa"/>
-          </w:tcPr>
-          <w:p>
-            <w:r>
-              <w:t>List of walks minus the deleted record.</w:t>
-            </w:r>
-          </w:p>
-        </w:tc>
-        <w:tc>
-          <w:tcPr>
-            <w:tcW w:w="2177" w:type="dxa"/>
-          </w:tcPr>
-          <w:p>
-            <w:r>
-              <w:t>Tour is deleted from list.</w:t>
+              <w:t>A reference to a tour in the database associated with the user logged into the current session to be deleted.</w:t>
+            </w:r>
+          </w:p>
+        </w:tc>
+        <w:tc>
+          <w:tcPr>
+            <w:tcW w:w="2177" w:type="dxa"/>
+          </w:tcPr>
+          <w:p>
+            <w:r>
+              <w:t>A system message displayed on the site denoting success/failure.</w:t>
+            </w:r>
+          </w:p>
+        </w:tc>
+        <w:tc>
+          <w:tcPr>
+            <w:tcW w:w="2177" w:type="dxa"/>
+          </w:tcPr>
+          <w:p>
+            <w:r>
+              <w:t>The system displays a success message.</w:t>
             </w:r>
           </w:p>
         </w:tc>
@@ -170,13 +156,7 @@
           </w:tcPr>
           <w:p>
             <w:r>
-              <w:t>SE-</w:t>
-            </w:r>
-            <w:r>
-              <w:t>05-TEST</w:t>
-            </w:r>
-            <w:r>
-              <w:t>-002</w:t>
+              <w:t>SE-05-TEST-002</w:t>
             </w:r>
           </w:p>
         </w:tc>
@@ -196,6 +176,148 @@
           </w:tcPr>
           <w:p>
             <w:r>
+              <w:t>Check that a basic user cannot delete another user’s tours.</w:t>
+            </w:r>
+          </w:p>
+        </w:tc>
+        <w:tc>
+          <w:tcPr>
+            <w:tcW w:w="3638" w:type="dxa"/>
+          </w:tcPr>
+          <w:p>
+            <w:r>
+              <w:t xml:space="preserve">A reference to a tour in the </w:t>
+            </w:r>
+            <w:r>
+              <w:t>database, which</w:t>
+            </w:r>
+            <w:r>
+              <w:t xml:space="preserve"> is not associated with the user logged into the current session to be deleted.</w:t>
+            </w:r>
+          </w:p>
+        </w:tc>
+        <w:tc>
+          <w:tcPr>
+            <w:tcW w:w="2177" w:type="dxa"/>
+          </w:tcPr>
+          <w:p>
+            <w:r>
+              <w:t>A system message displayed on the site denoting success/failure.</w:t>
+            </w:r>
+          </w:p>
+        </w:tc>
+        <w:tc>
+          <w:tcPr>
+            <w:tcW w:w="2177" w:type="dxa"/>
+          </w:tcPr>
+          <w:p>
+            <w:r>
+              <w:t>The system displays a failure message.</w:t>
+            </w:r>
+          </w:p>
+        </w:tc>
+      </w:tr>
+      <w:tr>
+        <w:trPr>
+          <w:trHeight w:val="1616"/>
+        </w:trPr>
+        <w:tc>
+          <w:tcPr>
+            <w:tcW w:w="2363" w:type="dxa"/>
+          </w:tcPr>
+          <w:p>
+            <w:r>
+              <w:t>SE-05-TEST-003</w:t>
+            </w:r>
+          </w:p>
+        </w:tc>
+        <w:tc>
+          <w:tcPr>
+            <w:tcW w:w="1989" w:type="dxa"/>
+          </w:tcPr>
+          <w:p>
+            <w:r>
+              <w:t>FR9</w:t>
+            </w:r>
+          </w:p>
+        </w:tc>
+        <w:tc>
+          <w:tcPr>
+            <w:tcW w:w="2176" w:type="dxa"/>
+          </w:tcPr>
+          <w:p>
+            <w:r>
+              <w:t>Check that an Administrator can delete another user’s tours.</w:t>
+            </w:r>
+          </w:p>
+        </w:tc>
+        <w:tc>
+          <w:tcPr>
+            <w:tcW w:w="3638" w:type="dxa"/>
+          </w:tcPr>
+          <w:p>
+            <w:r>
+              <w:t>A reference to a tour in the database, which</w:t>
+            </w:r>
+            <w:r>
+              <w:t xml:space="preserve"> is not associated with the administrator</w:t>
+            </w:r>
+            <w:r>
+              <w:t xml:space="preserve"> logged into the current session to be deleted.</w:t>
+            </w:r>
+          </w:p>
+        </w:tc>
+        <w:tc>
+          <w:tcPr>
+            <w:tcW w:w="2177" w:type="dxa"/>
+          </w:tcPr>
+          <w:p>
+            <w:r>
+              <w:t>A system message displayed on the site denoting success/failure.</w:t>
+            </w:r>
+          </w:p>
+        </w:tc>
+        <w:tc>
+          <w:tcPr>
+            <w:tcW w:w="2177" w:type="dxa"/>
+          </w:tcPr>
+          <w:p>
+            <w:r>
+              <w:t>The system displays a success message.</w:t>
+            </w:r>
+          </w:p>
+        </w:tc>
+      </w:tr>
+      <w:tr>
+        <w:trPr>
+          <w:trHeight w:val="1616"/>
+        </w:trPr>
+        <w:tc>
+          <w:tcPr>
+            <w:tcW w:w="2363" w:type="dxa"/>
+          </w:tcPr>
+          <w:p>
+            <w:r>
+              <w:t>SE-05-TEST-004</w:t>
+            </w:r>
+          </w:p>
+        </w:tc>
+        <w:tc>
+          <w:tcPr>
+            <w:tcW w:w="1989" w:type="dxa"/>
+          </w:tcPr>
+          <w:p>
+            <w:r>
+              <w:t>FR9</w:t>
+            </w:r>
+          </w:p>
+        </w:tc>
+        <w:tc>
+          <w:tcPr>
+            <w:tcW w:w="2176" w:type="dxa"/>
+          </w:tcPr>
+          <w:p>
+            <w:r>
               <w:t>Create new user account.</w:t>
             </w:r>
           </w:p>
@@ -237,7 +359,7 @@
           </w:tcPr>
           <w:p>
             <w:r>
-              <w:t>New user is created.</w:t>
+              <w:t>A new user record in the database.</w:t>
             </w:r>
           </w:p>
         </w:tc>
@@ -262,13 +384,17 @@
           </w:tcPr>
           <w:p>
             <w:r>
+              <w:lastRenderedPageBreak/>
               <w:t>SE-</w:t>
             </w:r>
             <w:r>
               <w:t>05-TEST</w:t>
             </w:r>
             <w:r>
-              <w:t>-003</w:t>
+              <w:t>-00</w:t>
+            </w:r>
+            <w:r>
+              <w:t>5</w:t>
             </w:r>
           </w:p>
         </w:tc>
@@ -311,7 +437,10 @@
           </w:tcPr>
           <w:p>
             <w:r>
-              <w:t>A list of walks is displayed or instead a message, “no walks could be found”.</w:t>
+              <w:t>A list of walks</w:t>
+            </w:r>
+            <w:r>
+              <w:t>.</w:t>
             </w:r>
           </w:p>
         </w:tc>
@@ -342,7 +471,10 @@
               <w:t>05-TEST</w:t>
             </w:r>
             <w:r>
-              <w:t>-004</w:t>
+              <w:t>-00</w:t>
+            </w:r>
+            <w:r>
+              <w:t>6</w:t>
             </w:r>
           </w:p>
         </w:tc>
@@ -391,17 +523,17 @@
           </w:tcPr>
           <w:p>
             <w:r>
-              <w:t>Authenticated user session.</w:t>
-            </w:r>
-          </w:p>
-        </w:tc>
-        <w:tc>
-          <w:tcPr>
-            <w:tcW w:w="2177" w:type="dxa"/>
-          </w:tcPr>
-          <w:p>
-            <w:r>
-              <w:t>User is logged into session.</w:t>
+              <w:t>System message.</w:t>
+            </w:r>
+          </w:p>
+        </w:tc>
+        <w:tc>
+          <w:tcPr>
+            <w:tcW w:w="2177" w:type="dxa"/>
+          </w:tcPr>
+          <w:p>
+            <w:r>
+              <w:t>System message confirms login success.</w:t>
             </w:r>
           </w:p>
         </w:tc>
@@ -416,14 +548,16 @@
           </w:tcPr>
           <w:p>
             <w:r>
-              <w:lastRenderedPageBreak/>
               <w:t>SE-</w:t>
             </w:r>
             <w:r>
               <w:t>05-TEST</w:t>
             </w:r>
             <w:r>
-              <w:t>-005</w:t>
+              <w:t>-00</w:t>
+            </w:r>
+            <w:r>
+              <w:t>7</w:t>
             </w:r>
           </w:p>
         </w:tc>
@@ -468,17 +602,20 @@
           </w:tcPr>
           <w:p>
             <w:r>
-              <w:t>Error message is displayed “incorrect username or password”.</w:t>
-            </w:r>
-          </w:p>
-        </w:tc>
-        <w:tc>
-          <w:tcPr>
-            <w:tcW w:w="2177" w:type="dxa"/>
-          </w:tcPr>
-          <w:p>
-            <w:r>
-              <w:t>Session found with no authenticated user.</w:t>
+              <w:t>System message.</w:t>
+            </w:r>
+          </w:p>
+        </w:tc>
+        <w:tc>
+          <w:tcPr>
+            <w:tcW w:w="2177" w:type="dxa"/>
+          </w:tcPr>
+          <w:p>
+            <w:r>
+              <w:t xml:space="preserve">System message declares </w:t>
+            </w:r>
+            <w:r>
+              <w:t>user does not exist.</w:t>
             </w:r>
           </w:p>
         </w:tc>
@@ -499,7 +636,10 @@
               <w:t>05-TEST</w:t>
             </w:r>
             <w:r>
-              <w:t>-006</w:t>
+              <w:t>-00</w:t>
+            </w:r>
+            <w:r>
+              <w:t>8</w:t>
             </w:r>
           </w:p>
         </w:tc>
@@ -539,17 +679,17 @@
           </w:tcPr>
           <w:p>
             <w:r>
-              <w:t>Error message is displayed “incorrect username or password”.</w:t>
-            </w:r>
-          </w:p>
-        </w:tc>
-        <w:tc>
-          <w:tcPr>
-            <w:tcW w:w="2177" w:type="dxa"/>
-          </w:tcPr>
-          <w:p>
-            <w:r>
-              <w:t>Session found with no authenticated user.</w:t>
+              <w:t>System message.</w:t>
+            </w:r>
+          </w:p>
+        </w:tc>
+        <w:tc>
+          <w:tcPr>
+            <w:tcW w:w="2177" w:type="dxa"/>
+          </w:tcPr>
+          <w:p>
+            <w:r>
+              <w:t>System message declares password incorrect.</w:t>
             </w:r>
           </w:p>
         </w:tc>
@@ -570,7 +710,10 @@
               <w:t>05-TEST</w:t>
             </w:r>
             <w:r>
-              <w:t>-007</w:t>
+              <w:t>-00</w:t>
+            </w:r>
+            <w:r>
+              <w:t>9</w:t>
             </w:r>
           </w:p>
         </w:tc>
@@ -619,7 +762,7 @@
               <w:t xml:space="preserve"> polygon </w:t>
             </w:r>
             <w:r>
-              <w:t>is plotted</w:t>
+              <w:t>plotted</w:t>
             </w:r>
             <w:r>
               <w:t xml:space="preserve"> on the map.</w:t>
@@ -656,7 +799,7 @@
               <w:t>05-TEST</w:t>
             </w:r>
             <w:r>
-              <w:t>-008</w:t>
+              <w:t>-010</w:t>
             </w:r>
           </w:p>
         </w:tc>
@@ -696,17 +839,23 @@
           </w:tcPr>
           <w:p>
             <w:r>
-              <w:t>The points of interest are plotted along the sample route.</w:t>
-            </w:r>
-          </w:p>
-        </w:tc>
-        <w:tc>
-          <w:tcPr>
-            <w:tcW w:w="2177" w:type="dxa"/>
-          </w:tcPr>
-          <w:p>
-            <w:r>
-              <w:t>The co-ordinates of the points of interest are the same as the sample route.</w:t>
+              <w:t xml:space="preserve">The points of interest </w:t>
+            </w:r>
+            <w:r>
+              <w:t>plotted on the map.</w:t>
+            </w:r>
+          </w:p>
+        </w:tc>
+        <w:tc>
+          <w:tcPr>
+            <w:tcW w:w="2177" w:type="dxa"/>
+          </w:tcPr>
+          <w:p>
+            <w:r>
+              <w:t xml:space="preserve">The co-ordinates of the points of interest are </w:t>
+            </w:r>
+            <w:r>
+              <w:t>plotted to the correct locations on the map.</w:t>
             </w:r>
           </w:p>
         </w:tc>
@@ -727,7 +876,7 @@
               <w:t>05-TEST</w:t>
             </w:r>
             <w:r>
-              <w:t>-009</w:t>
+              <w:t>-011</w:t>
             </w:r>
           </w:p>
         </w:tc>
@@ -767,15 +916,18 @@
           </w:tcPr>
           <w:p>
             <w:r>
-              <w:t>Pop-up appears with title and short description.</w:t>
-            </w:r>
-          </w:p>
-        </w:tc>
-        <w:tc>
-          <w:tcPr>
-            <w:tcW w:w="2177" w:type="dxa"/>
-          </w:tcPr>
-          <w:p>
+              <w:t>A CSS popup.</w:t>
+            </w:r>
+          </w:p>
+        </w:tc>
+        <w:tc>
+          <w:tcPr>
+            <w:tcW w:w="2177" w:type="dxa"/>
+          </w:tcPr>
+          <w:p>
+            <w:r>
+              <w:t xml:space="preserve">A css popup appears by the POI on the map. </w:t>
+            </w:r>
             <w:r>
               <w:t>The title and short description are the same as sample route.</w:t>
             </w:r>
@@ -798,7 +950,10 @@
               <w:t>05-TEST</w:t>
             </w:r>
             <w:r>
-              <w:t>-010</w:t>
+              <w:t>-01</w:t>
+            </w:r>
+            <w:r>
+              <w:t>2</w:t>
             </w:r>
           </w:p>
         </w:tc>
@@ -831,29 +986,26 @@
               <w:t>Click on p</w:t>
             </w:r>
             <w:r>
-              <w:t>oint of inte</w:t>
+              <w:t>oint of interest</w:t>
+            </w:r>
+            <w:r>
+              <w:t xml:space="preserve"> on the sample tour</w:t>
+            </w:r>
+            <w:r>
+              <w:t>.</w:t>
+            </w:r>
+          </w:p>
+        </w:tc>
+        <w:tc>
+          <w:tcPr>
+            <w:tcW w:w="2177" w:type="dxa"/>
+          </w:tcPr>
+          <w:p>
+            <w:r>
+              <w:t>Strip of thumbnails.</w:t>
             </w:r>
             <w:bookmarkStart w:id="0" w:name="_GoBack"/>
             <w:bookmarkEnd w:id="0"/>
-            <w:r>
-              <w:t>rest</w:t>
-            </w:r>
-            <w:r>
-              <w:t xml:space="preserve"> on the sample tour</w:t>
-            </w:r>
-            <w:r>
-              <w:t>.</w:t>
-            </w:r>
-          </w:p>
-        </w:tc>
-        <w:tc>
-          <w:tcPr>
-            <w:tcW w:w="2177" w:type="dxa"/>
-          </w:tcPr>
-          <w:p>
-            <w:r>
-              <w:t xml:space="preserve">Strip of thumbnails. </w:t>
-            </w:r>
           </w:p>
         </w:tc>
         <w:tc>
@@ -883,7 +1035,7 @@
               <w:t>05-TEST</w:t>
             </w:r>
             <w:r>
-              <w:t>-011</w:t>
+              <w:t>-013</w:t>
             </w:r>
           </w:p>
         </w:tc>
@@ -954,7 +1106,10 @@
               <w:t>05-TEST</w:t>
             </w:r>
             <w:r>
-              <w:t>-012</w:t>
+              <w:t>-01</w:t>
+            </w:r>
+            <w:r>
+              <w:t>4</w:t>
             </w:r>
           </w:p>
         </w:tc>
@@ -1019,7 +1174,10 @@
           </w:tcPr>
           <w:p>
             <w:r>
-              <w:t>SE-05-TEST-013</w:t>
+              <w:t>SE-05-TEST-01</w:t>
+            </w:r>
+            <w:r>
+              <w:t>5</w:t>
             </w:r>
           </w:p>
         </w:tc>
@@ -1093,7 +1251,10 @@
           </w:tcPr>
           <w:p>
             <w:r>
-              <w:t>SE-05-TEST-014</w:t>
+              <w:t>SE-05-TEST-01</w:t>
+            </w:r>
+            <w:r>
+              <w:t>6</w:t>
             </w:r>
           </w:p>
         </w:tc>

</xml_diff>